<commit_message>
updating dates for May 2023
</commit_message>
<xml_diff>
--- a/input/CDAR2_IG_CCDA_COMPANION_R4_STU_2023May_AppxB.docx
+++ b/input/CDAR2_IG_CCDA_COMPANION_R4_STU_2023May_AppxB.docx
@@ -300,7 +300,7 @@
           <w:kern w:val="28"/>
           <w:sz w:val="24"/>
         </w:rPr>
-        <w:t>January</w:t>
+        <w:t xml:space="preserve">May </w:t>
       </w:r>
       <w:r>
         <w:rPr>
@@ -309,7 +309,7 @@
           <w:kern w:val="28"/>
           <w:sz w:val="24"/>
         </w:rPr>
-        <w:t xml:space="preserve"> 202</w:t>
+        <w:t>202</w:t>
       </w:r>
       <w:r>
         <w:rPr>
@@ -41667,7 +41667,7 @@
         <w:sz w:val="18"/>
         <w:szCs w:val="18"/>
       </w:rPr>
-      <w:t xml:space="preserve"> Health Level Seven International.  All rights reserved.   </w:t>
+      <w:t xml:space="preserve"> Health Level Seven International.  All rights reserved.  </w:t>
     </w:r>
     <w:r>
       <w:rPr>
@@ -41675,7 +41675,7 @@
         <w:sz w:val="18"/>
         <w:szCs w:val="18"/>
       </w:rPr>
-      <w:tab/>
+      <w:t xml:space="preserve">                                                                May</w:t>
     </w:r>
     <w:r>
       <w:rPr>
@@ -41683,7 +41683,7 @@
         <w:sz w:val="18"/>
         <w:szCs w:val="18"/>
       </w:rPr>
-      <w:t>January 2023</w:t>
+      <w:t xml:space="preserve"> 2023</w:t>
     </w:r>
   </w:p>
 </w:ftr>

</xml_diff>